<commit_message>
added intro, objectives, and notes. see #11
</commit_message>
<xml_diff>
--- a/Introducing Project Liike.docx
+++ b/Introducing Project Liike.docx
@@ -12,7 +12,6 @@
         </w:placeholder>
         <w:text/>
       </w:sdtPr>
-      <w:sdtEndPr/>
       <w:sdtContent>
         <w:p>
           <w:pPr>
@@ -27,8 +26,178 @@
         </w:p>
       </w:sdtContent>
     </w:sdt>
-    <w:p/>
-    <w:p/>
+    <w:p>
+      <w:r>
+        <w:t>Project Liike aims to help web development teams build mobile web experiences using their existing web applications and sites. As the team learned throughout this project, there are a lot of decisions that start with “it depends.”</w:t>
+      </w:r>
+      <w:r>
+        <w:t xml:space="preserve"> Project Liike will help you to understand how to navigate these decisions based on your scenario, goals,</w:t>
+      </w:r>
+      <w:r>
+        <w:t xml:space="preserve"> and constraints. This guidance</w:t>
+      </w:r>
+      <w:r>
+        <w:t xml:space="preserve"> also </w:t>
+      </w:r>
+      <w:r>
+        <w:t>hopes to help set</w:t>
+      </w:r>
+      <w:r>
+        <w:t xml:space="preserve"> expectations</w:t>
+      </w:r>
+      <w:r>
+        <w:t xml:space="preserve"> in this process.</w:t>
+      </w:r>
+      <w:r>
+        <w:t xml:space="preserve"> </w:t>
+      </w:r>
+      <w:r>
+        <w:t xml:space="preserve"> </w:t>
+      </w:r>
+    </w:p>
+    <w:p>
+      <w:pPr>
+        <w:pStyle w:val="Heading2"/>
+      </w:pPr>
+      <w:r>
+        <w:t>Objectives</w:t>
+      </w:r>
+    </w:p>
+    <w:p>
+      <w:r>
+        <w:t xml:space="preserve">Describe the goals </w:t>
+      </w:r>
+      <w:r>
+        <w:t xml:space="preserve">and scope </w:t>
+      </w:r>
+      <w:r>
+        <w:t>of the project</w:t>
+      </w:r>
+      <w:bookmarkStart w:id="0" w:name="_GoBack"/>
+      <w:bookmarkEnd w:id="0"/>
+    </w:p>
+    <w:p>
+      <w:pPr>
+        <w:pStyle w:val="ListParagraph"/>
+        <w:numPr>
+          <w:ilvl w:val="0"/>
+          <w:numId w:val="21"/>
+        </w:numPr>
+      </w:pPr>
+      <w:r>
+        <w:t>List of topic</w:t>
+      </w:r>
+      <w:r>
+        <w:t xml:space="preserve"> description</w:t>
+      </w:r>
+      <w:r>
+        <w:t>s and primary challenges</w:t>
+      </w:r>
+      <w:r>
+        <w:t xml:space="preserve"> the project aims to address</w:t>
+      </w:r>
+    </w:p>
+    <w:p>
+      <w:pPr>
+        <w:ind w:left="44"/>
+      </w:pPr>
+      <w:r>
+        <w:t>Help the reader understand if this is a project they should be interested in</w:t>
+      </w:r>
+    </w:p>
+    <w:p>
+      <w:pPr>
+        <w:ind w:left="44"/>
+      </w:pPr>
+      <w:r>
+        <w:t>Provide instructions for setting up a machine to run Mileage Stats Mobile</w:t>
+      </w:r>
+    </w:p>
+    <w:p>
+      <w:pPr>
+        <w:pStyle w:val="Heading2"/>
+      </w:pPr>
+      <w:r>
+        <w:t>Notes</w:t>
+      </w:r>
+    </w:p>
+    <w:p>
+      <w:pPr>
+        <w:pStyle w:val="ppBodyText"/>
+        <w:numPr>
+          <w:ilvl w:val="0"/>
+          <w:numId w:val="21"/>
+        </w:numPr>
+      </w:pPr>
+      <w:r>
+        <w:t xml:space="preserve">The content of this topic can initially come from </w:t>
+      </w:r>
+      <w:hyperlink r:id="rId7" w:history="1">
+        <w:r>
+          <w:rPr>
+            <w:rStyle w:val="Hyperlink"/>
+          </w:rPr>
+          <w:t>http://liike.github.com</w:t>
+        </w:r>
+      </w:hyperlink>
+      <w:r>
+        <w:t xml:space="preserve"> </w:t>
+      </w:r>
+    </w:p>
+    <w:p>
+      <w:pPr>
+        <w:pStyle w:val="ListParagraph"/>
+        <w:numPr>
+          <w:ilvl w:val="0"/>
+          <w:numId w:val="21"/>
+        </w:numPr>
+      </w:pPr>
+      <w:r>
+        <w:t>The</w:t>
+      </w:r>
+      <w:r>
+        <w:t xml:space="preserve"> content </w:t>
+      </w:r>
+      <w:r>
+        <w:t>of this topic could potentially be used on the MSDN landing page</w:t>
+      </w:r>
+    </w:p>
+    <w:p>
+      <w:pPr>
+        <w:pStyle w:val="ListParagraph"/>
+        <w:numPr>
+          <w:ilvl w:val="0"/>
+          <w:numId w:val="21"/>
+        </w:numPr>
+      </w:pPr>
+      <w:r>
+        <w:t xml:space="preserve">This topic will remain in </w:t>
+      </w:r>
+      <w:r>
+        <w:rPr>
+          <w:i/>
+        </w:rPr>
+        <w:t xml:space="preserve">early draft </w:t>
+      </w:r>
+      <w:r>
+        <w:t>until the end of the project</w:t>
+      </w:r>
+      <w:r>
+        <w:t xml:space="preserve"> since it is largely a high-level summary.</w:t>
+      </w:r>
+    </w:p>
+    <w:p>
+      <w:pPr>
+        <w:pStyle w:val="ListParagraph"/>
+        <w:numPr>
+          <w:ilvl w:val="0"/>
+          <w:numId w:val="21"/>
+        </w:numPr>
+      </w:pPr>
+      <w:r>
+        <w:t>The instructions for setting up their machine to run Mileage Stats Mobile can either be placed in this topic or “Exploring Mileage Stats Mobile,” but it will likely be this one.</w:t>
+      </w:r>
+    </w:p>
     <w:sectPr>
       <w:pgSz w:w="12240" w:h="15840"/>
       <w:pgMar w:top="1440" w:right="1440" w:bottom="1440" w:left="1440" w:header="720" w:footer="720" w:gutter="0"/>
@@ -945,6 +1114,119 @@
     </w:lvl>
   </w:abstractNum>
   <w:abstractNum w:abstractNumId="7">
+    <w:nsid w:val="61901D8E"/>
+    <w:multiLevelType w:val="hybridMultilevel"/>
+    <w:tmpl w:val="C0C606EC"/>
+    <w:lvl w:ilvl="0" w:tplc="04090001">
+      <w:start w:val="1"/>
+      <w:numFmt w:val="bullet"/>
+      <w:lvlText w:val=""/>
+      <w:lvlJc w:val="left"/>
+      <w:pPr>
+        <w:ind w:left="764" w:hanging="360"/>
+      </w:pPr>
+      <w:rPr>
+        <w:rFonts w:ascii="Symbol" w:hAnsi="Symbol" w:hint="default"/>
+      </w:rPr>
+    </w:lvl>
+    <w:lvl w:ilvl="1" w:tplc="04090003" w:tentative="1">
+      <w:start w:val="1"/>
+      <w:numFmt w:val="bullet"/>
+      <w:lvlText w:val="o"/>
+      <w:lvlJc w:val="left"/>
+      <w:pPr>
+        <w:ind w:left="1484" w:hanging="360"/>
+      </w:pPr>
+      <w:rPr>
+        <w:rFonts w:ascii="Courier New" w:hAnsi="Courier New" w:hint="default"/>
+      </w:rPr>
+    </w:lvl>
+    <w:lvl w:ilvl="2" w:tplc="04090005" w:tentative="1">
+      <w:start w:val="1"/>
+      <w:numFmt w:val="bullet"/>
+      <w:lvlText w:val=""/>
+      <w:lvlJc w:val="left"/>
+      <w:pPr>
+        <w:ind w:left="2204" w:hanging="360"/>
+      </w:pPr>
+      <w:rPr>
+        <w:rFonts w:ascii="Wingdings" w:hAnsi="Wingdings" w:hint="default"/>
+      </w:rPr>
+    </w:lvl>
+    <w:lvl w:ilvl="3" w:tplc="04090001" w:tentative="1">
+      <w:start w:val="1"/>
+      <w:numFmt w:val="bullet"/>
+      <w:lvlText w:val=""/>
+      <w:lvlJc w:val="left"/>
+      <w:pPr>
+        <w:ind w:left="2924" w:hanging="360"/>
+      </w:pPr>
+      <w:rPr>
+        <w:rFonts w:ascii="Symbol" w:hAnsi="Symbol" w:hint="default"/>
+      </w:rPr>
+    </w:lvl>
+    <w:lvl w:ilvl="4" w:tplc="04090003" w:tentative="1">
+      <w:start w:val="1"/>
+      <w:numFmt w:val="bullet"/>
+      <w:lvlText w:val="o"/>
+      <w:lvlJc w:val="left"/>
+      <w:pPr>
+        <w:ind w:left="3644" w:hanging="360"/>
+      </w:pPr>
+      <w:rPr>
+        <w:rFonts w:ascii="Courier New" w:hAnsi="Courier New" w:hint="default"/>
+      </w:rPr>
+    </w:lvl>
+    <w:lvl w:ilvl="5" w:tplc="04090005" w:tentative="1">
+      <w:start w:val="1"/>
+      <w:numFmt w:val="bullet"/>
+      <w:lvlText w:val=""/>
+      <w:lvlJc w:val="left"/>
+      <w:pPr>
+        <w:ind w:left="4364" w:hanging="360"/>
+      </w:pPr>
+      <w:rPr>
+        <w:rFonts w:ascii="Wingdings" w:hAnsi="Wingdings" w:hint="default"/>
+      </w:rPr>
+    </w:lvl>
+    <w:lvl w:ilvl="6" w:tplc="04090001" w:tentative="1">
+      <w:start w:val="1"/>
+      <w:numFmt w:val="bullet"/>
+      <w:lvlText w:val=""/>
+      <w:lvlJc w:val="left"/>
+      <w:pPr>
+        <w:ind w:left="5084" w:hanging="360"/>
+      </w:pPr>
+      <w:rPr>
+        <w:rFonts w:ascii="Symbol" w:hAnsi="Symbol" w:hint="default"/>
+      </w:rPr>
+    </w:lvl>
+    <w:lvl w:ilvl="7" w:tplc="04090003" w:tentative="1">
+      <w:start w:val="1"/>
+      <w:numFmt w:val="bullet"/>
+      <w:lvlText w:val="o"/>
+      <w:lvlJc w:val="left"/>
+      <w:pPr>
+        <w:ind w:left="5804" w:hanging="360"/>
+      </w:pPr>
+      <w:rPr>
+        <w:rFonts w:ascii="Courier New" w:hAnsi="Courier New" w:hint="default"/>
+      </w:rPr>
+    </w:lvl>
+    <w:lvl w:ilvl="8" w:tplc="04090005" w:tentative="1">
+      <w:start w:val="1"/>
+      <w:numFmt w:val="bullet"/>
+      <w:lvlText w:val=""/>
+      <w:lvlJc w:val="left"/>
+      <w:pPr>
+        <w:ind w:left="6524" w:hanging="360"/>
+      </w:pPr>
+      <w:rPr>
+        <w:rFonts w:ascii="Wingdings" w:hAnsi="Wingdings" w:hint="default"/>
+      </w:rPr>
+    </w:lvl>
+  </w:abstractNum>
+  <w:abstractNum w:abstractNumId="8">
     <w:nsid w:val="642B0C32"/>
     <w:multiLevelType w:val="multilevel"/>
     <w:tmpl w:val="5A723C5C"/>
@@ -1078,7 +1360,7 @@
       </w:rPr>
     </w:lvl>
   </w:abstractNum>
-  <w:abstractNum w:abstractNumId="8">
+  <w:abstractNum w:abstractNumId="9">
     <w:nsid w:val="6D0D5BAB"/>
     <w:multiLevelType w:val="multilevel"/>
     <w:tmpl w:val="2A1A8956"/>
@@ -1210,7 +1492,7 @@
       </w:rPr>
     </w:lvl>
   </w:abstractNum>
-  <w:abstractNum w:abstractNumId="9">
+  <w:abstractNum w:abstractNumId="10">
     <w:nsid w:val="7007186C"/>
     <w:multiLevelType w:val="multilevel"/>
     <w:tmpl w:val="700C01D4"/>
@@ -1344,7 +1626,7 @@
       </w:rPr>
     </w:lvl>
   </w:abstractNum>
-  <w:abstractNum w:abstractNumId="10">
+  <w:abstractNum w:abstractNumId="11">
     <w:nsid w:val="7A8626E4"/>
     <w:multiLevelType w:val="multilevel"/>
     <w:tmpl w:val="E16689FE"/>
@@ -1488,7 +1770,7 @@
       </w:rPr>
     </w:lvl>
   </w:abstractNum>
-  <w:abstractNum w:abstractNumId="11">
+  <w:abstractNum w:abstractNumId="12">
     <w:nsid w:val="7EE03964"/>
     <w:multiLevelType w:val="multilevel"/>
     <w:tmpl w:val="817ABE0C"/>
@@ -1622,7 +1904,7 @@
       </w:rPr>
     </w:lvl>
   </w:abstractNum>
-  <w:abstractNum w:abstractNumId="12">
+  <w:abstractNum w:abstractNumId="13">
     <w:nsid w:val="7F3A3581"/>
     <w:multiLevelType w:val="multilevel"/>
     <w:tmpl w:val="271A6B66"/>
@@ -1760,31 +2042,31 @@
     <w:abstractNumId w:val="6"/>
   </w:num>
   <w:num w:numId="2">
-    <w:abstractNumId w:val="8"/>
+    <w:abstractNumId w:val="9"/>
   </w:num>
   <w:num w:numId="3">
     <w:abstractNumId w:val="0"/>
   </w:num>
   <w:num w:numId="4">
-    <w:abstractNumId w:val="12"/>
+    <w:abstractNumId w:val="13"/>
   </w:num>
   <w:num w:numId="5">
-    <w:abstractNumId w:val="7"/>
+    <w:abstractNumId w:val="8"/>
   </w:num>
   <w:num w:numId="6">
-    <w:abstractNumId w:val="9"/>
+    <w:abstractNumId w:val="10"/>
   </w:num>
   <w:num w:numId="7">
     <w:abstractNumId w:val="3"/>
   </w:num>
   <w:num w:numId="8">
-    <w:abstractNumId w:val="11"/>
+    <w:abstractNumId w:val="12"/>
   </w:num>
   <w:num w:numId="9">
     <w:abstractNumId w:val="2"/>
   </w:num>
   <w:num w:numId="10">
-    <w:abstractNumId w:val="10"/>
+    <w:abstractNumId w:val="11"/>
   </w:num>
   <w:num w:numId="11">
     <w:abstractNumId w:val="0"/>
@@ -1817,7 +2099,7 @@
     </w:lvlOverride>
   </w:num>
   <w:num w:numId="12">
-    <w:abstractNumId w:val="10"/>
+    <w:abstractNumId w:val="11"/>
     <w:lvlOverride w:ilvl="0">
       <w:startOverride w:val="1"/>
     </w:lvlOverride>
@@ -1877,7 +2159,7 @@
     </w:lvlOverride>
   </w:num>
   <w:num w:numId="14">
-    <w:abstractNumId w:val="10"/>
+    <w:abstractNumId w:val="11"/>
     <w:lvlOverride w:ilvl="0">
       <w:startOverride w:val="1"/>
     </w:lvlOverride>
@@ -2004,6 +2286,9 @@
   </w:num>
   <w:num w:numId="20">
     <w:abstractNumId w:val="4"/>
+  </w:num>
+  <w:num w:numId="21">
+    <w:abstractNumId w:val="7"/>
   </w:num>
 </w:numbering>
 </file>
@@ -3477,6 +3762,28 @@
       <w:ind w:left="2580"/>
     </w:pPr>
   </w:style>
+  <w:style w:type="character" w:styleId="Hyperlink">
+    <w:name w:val="Hyperlink"/>
+    <w:basedOn w:val="DefaultParagraphFont"/>
+    <w:uiPriority w:val="99"/>
+    <w:unhideWhenUsed/>
+    <w:rsid w:val="00171866"/>
+    <w:rPr>
+      <w:color w:val="0000FF" w:themeColor="hyperlink"/>
+      <w:u w:val="single"/>
+    </w:rPr>
+  </w:style>
+  <w:style w:type="paragraph" w:styleId="ListParagraph">
+    <w:name w:val="List Paragraph"/>
+    <w:basedOn w:val="Normal"/>
+    <w:uiPriority w:val="34"/>
+    <w:qFormat/>
+    <w:rsid w:val="00171866"/>
+    <w:pPr>
+      <w:ind w:left="720"/>
+      <w:contextualSpacing/>
+    </w:pPr>
+  </w:style>
 </w:styles>
 </file>
 
@@ -4949,6 +5256,28 @@
       <w:ind w:left="2580"/>
     </w:pPr>
   </w:style>
+  <w:style w:type="character" w:styleId="Hyperlink">
+    <w:name w:val="Hyperlink"/>
+    <w:basedOn w:val="DefaultParagraphFont"/>
+    <w:uiPriority w:val="99"/>
+    <w:unhideWhenUsed/>
+    <w:rsid w:val="00171866"/>
+    <w:rPr>
+      <w:color w:val="0000FF" w:themeColor="hyperlink"/>
+      <w:u w:val="single"/>
+    </w:rPr>
+  </w:style>
+  <w:style w:type="paragraph" w:styleId="ListParagraph">
+    <w:name w:val="List Paragraph"/>
+    <w:basedOn w:val="Normal"/>
+    <w:uiPriority w:val="34"/>
+    <w:qFormat/>
+    <w:rsid w:val="00171866"/>
+    <w:pPr>
+      <w:ind w:left="720"/>
+      <w:contextualSpacing/>
+    </w:pPr>
+  </w:style>
 </w:styles>
 </file>
 
@@ -5003,9 +5332,8 @@
   </w:font>
   <w:font w:name="Verdana">
     <w:panose1 w:val="020B0604030504040204"/>
-    <w:charset w:val="4D"/>
-    <w:family w:val="roman"/>
-    <w:notTrueType/>
+    <w:charset w:val="00"/>
+    <w:family w:val="auto"/>
     <w:pitch w:val="variable"/>
     <w:sig w:usb0="00000003" w:usb1="00000000" w:usb2="00000000" w:usb3="00000000" w:csb0="00000001" w:csb1="00000000"/>
   </w:font>
@@ -5071,9 +5399,9 @@
   <w:font w:name="Consolas">
     <w:panose1 w:val="020B0609020204030204"/>
     <w:charset w:val="00"/>
-    <w:family w:val="modern"/>
-    <w:pitch w:val="fixed"/>
-    <w:sig w:usb0="E10002FF" w:usb1="4000FCFF" w:usb2="00000009" w:usb3="00000000" w:csb0="0000019F" w:csb1="00000000"/>
+    <w:family w:val="auto"/>
+    <w:pitch w:val="variable"/>
+    <w:sig w:usb0="00000003" w:usb1="00000000" w:usb2="00000000" w:usb3="00000000" w:csb0="00000001" w:csb1="00000000"/>
   </w:font>
   <w:font w:name="Batang">
     <w:altName w:val="바탕"/>
@@ -5087,9 +5415,9 @@
   <w:font w:name="Tahoma">
     <w:panose1 w:val="020B0604030504040204"/>
     <w:charset w:val="00"/>
-    <w:family w:val="swiss"/>
+    <w:family w:val="auto"/>
     <w:pitch w:val="variable"/>
-    <w:sig w:usb0="E1002EFF" w:usb1="C000605B" w:usb2="00000029" w:usb3="00000000" w:csb0="000101FF" w:csb1="00000000"/>
+    <w:sig w:usb0="00000003" w:usb1="00000000" w:usb2="00000000" w:usb3="00000000" w:csb0="00000001" w:csb1="00000000"/>
   </w:font>
 </w:fonts>
 </file>
@@ -5110,6 +5438,7 @@
     <w:rsidRoot w:val="003E2E72"/>
     <w:rsid w:val="003E2E72"/>
     <w:rsid w:val="004B182B"/>
+    <w:rsid w:val="00612AD5"/>
   </w:rsids>
   <m:mathPr>
     <m:mathFont m:val="Cambria Math"/>

</xml_diff>